<commit_message>
[Rajashri]-Perfoming DDL commands-Created second table-Fellowship candidates
</commit_message>
<xml_diff>
--- a/UserMIS.docx
+++ b/UserMIS.docx
@@ -12,7 +12,21 @@
         <w:rPr>
           <w:lang w:val="en-US"/>
         </w:rPr>
-        <w:t>1-Created user management database and then created one table i.e hired candidates</w:t>
+        <w:t xml:space="preserve">1-Created user management database and then created one table </w:t>
+      </w:r>
+      <w:proofErr w:type="spellStart"/>
+      <w:r>
+        <w:rPr>
+          <w:lang w:val="en-US"/>
+        </w:rPr>
+        <w:t>i.e</w:t>
+      </w:r>
+      <w:proofErr w:type="spellEnd"/>
+      <w:r>
+        <w:rPr>
+          <w:lang w:val="en-US"/>
+        </w:rPr>
+        <w:t xml:space="preserve"> hired candidates</w:t>
       </w:r>
     </w:p>
     <w:p>
@@ -97,6 +111,72 @@
                     <a:xfrm>
                       <a:off x="0" y="0"/>
                       <a:ext cx="5731510" cy="1378585"/>
+                    </a:xfrm>
+                    <a:prstGeom prst="rect">
+                      <a:avLst/>
+                    </a:prstGeom>
+                  </pic:spPr>
+                </pic:pic>
+              </a:graphicData>
+            </a:graphic>
+          </wp:inline>
+        </w:drawing>
+      </w:r>
+    </w:p>
+    <w:p>
+      <w:pPr>
+        <w:rPr>
+          <w:lang w:val="en-US"/>
+        </w:rPr>
+      </w:pPr>
+      <w:r>
+        <w:rPr>
+          <w:lang w:val="en-US"/>
+        </w:rPr>
+        <w:lastRenderedPageBreak/>
+        <w:t>2-Create second table-</w:t>
+      </w:r>
+      <w:r>
+        <w:rPr>
+          <w:noProof/>
+        </w:rPr>
+        <w:t xml:space="preserve"> </w:t>
+      </w:r>
+      <w:r>
+        <w:rPr>
+          <w:noProof/>
+        </w:rPr>
+        <w:t>felloship candidate—not creating in sql shell so excuted through pgadmin</w:t>
+      </w:r>
+      <w:r>
+        <w:rPr>
+          <w:noProof/>
+        </w:rPr>
+        <w:drawing>
+          <wp:inline distT="0" distB="0" distL="0" distR="0" wp14:anchorId="122D08D8" wp14:editId="0F32F39D">
+            <wp:extent cx="5731510" cy="3950335"/>
+            <wp:effectExtent l="0" t="0" r="2540" b="0"/>
+            <wp:docPr id="3" name="Picture 3"/>
+            <wp:cNvGraphicFramePr>
+              <a:graphicFrameLocks xmlns:a="http://schemas.openxmlformats.org/drawingml/2006/main" noChangeAspect="1"/>
+            </wp:cNvGraphicFramePr>
+            <a:graphic xmlns:a="http://schemas.openxmlformats.org/drawingml/2006/main">
+              <a:graphicData uri="http://schemas.openxmlformats.org/drawingml/2006/picture">
+                <pic:pic xmlns:pic="http://schemas.openxmlformats.org/drawingml/2006/picture">
+                  <pic:nvPicPr>
+                    <pic:cNvPr id="1" name=""/>
+                    <pic:cNvPicPr/>
+                  </pic:nvPicPr>
+                  <pic:blipFill>
+                    <a:blip r:embed="rId6"/>
+                    <a:stretch>
+                      <a:fillRect/>
+                    </a:stretch>
+                  </pic:blipFill>
+                  <pic:spPr>
+                    <a:xfrm>
+                      <a:off x="0" y="0"/>
+                      <a:ext cx="5731510" cy="3950335"/>
                     </a:xfrm>
                     <a:prstGeom prst="rect">
                       <a:avLst/>

</xml_diff>

<commit_message>
[Rajashri]-Perfoming DDL commands-Created table-candidate_personal_det_check
</commit_message>
<xml_diff>
--- a/UserMIS.docx
+++ b/UserMIS.docx
@@ -12,21 +12,7 @@
         <w:rPr>
           <w:lang w:val="en-US"/>
         </w:rPr>
-        <w:t xml:space="preserve">1-Created user management database and then created one table </w:t>
-      </w:r>
-      <w:proofErr w:type="spellStart"/>
-      <w:r>
-        <w:rPr>
-          <w:lang w:val="en-US"/>
-        </w:rPr>
-        <w:t>i.e</w:t>
-      </w:r>
-      <w:proofErr w:type="spellEnd"/>
-      <w:r>
-        <w:rPr>
-          <w:lang w:val="en-US"/>
-        </w:rPr>
-        <w:t xml:space="preserve"> hired candidates</w:t>
+        <w:t>1-Created user management database and then created one table i.e hired candidates</w:t>
       </w:r>
     </w:p>
     <w:p>
@@ -126,7 +112,7 @@
     <w:p>
       <w:pPr>
         <w:rPr>
-          <w:lang w:val="en-US"/>
+          <w:noProof/>
         </w:rPr>
       </w:pPr>
       <w:r>
@@ -177,6 +163,86 @@
                     <a:xfrm>
                       <a:off x="0" y="0"/>
                       <a:ext cx="5731510" cy="3950335"/>
+                    </a:xfrm>
+                    <a:prstGeom prst="rect">
+                      <a:avLst/>
+                    </a:prstGeom>
+                  </pic:spPr>
+                </pic:pic>
+              </a:graphicData>
+            </a:graphic>
+          </wp:inline>
+        </w:drawing>
+      </w:r>
+    </w:p>
+    <w:p>
+      <w:pPr>
+        <w:rPr>
+          <w:noProof/>
+        </w:rPr>
+      </w:pPr>
+    </w:p>
+    <w:p>
+      <w:pPr>
+        <w:rPr>
+          <w:noProof/>
+        </w:rPr>
+      </w:pPr>
+      <w:r>
+        <w:rPr>
+          <w:noProof/>
+        </w:rPr>
+        <w:t>3-Inserted records using insert command</w:t>
+      </w:r>
+    </w:p>
+    <w:p>
+      <w:pPr>
+        <w:rPr>
+          <w:noProof/>
+        </w:rPr>
+      </w:pPr>
+      <w:r>
+        <w:rPr>
+          <w:noProof/>
+        </w:rPr>
+        <w:t>4-Created table</w:t>
+      </w:r>
+    </w:p>
+    <w:p>
+      <w:pPr>
+        <w:rPr>
+          <w:lang w:val="en-US"/>
+        </w:rPr>
+      </w:pPr>
+      <w:r>
+        <w:rPr>
+          <w:noProof/>
+        </w:rPr>
+        <w:drawing>
+          <wp:inline distT="0" distB="0" distL="0" distR="0" wp14:anchorId="19A389E0" wp14:editId="24FFD07A">
+            <wp:extent cx="5731510" cy="997585"/>
+            <wp:effectExtent l="0" t="0" r="2540" b="0"/>
+            <wp:docPr id="4" name="Picture 4"/>
+            <wp:cNvGraphicFramePr>
+              <a:graphicFrameLocks xmlns:a="http://schemas.openxmlformats.org/drawingml/2006/main" noChangeAspect="1"/>
+            </wp:cNvGraphicFramePr>
+            <a:graphic xmlns:a="http://schemas.openxmlformats.org/drawingml/2006/main">
+              <a:graphicData uri="http://schemas.openxmlformats.org/drawingml/2006/picture">
+                <pic:pic xmlns:pic="http://schemas.openxmlformats.org/drawingml/2006/picture">
+                  <pic:nvPicPr>
+                    <pic:cNvPr id="1" name=""/>
+                    <pic:cNvPicPr/>
+                  </pic:nvPicPr>
+                  <pic:blipFill>
+                    <a:blip r:embed="rId7"/>
+                    <a:stretch>
+                      <a:fillRect/>
+                    </a:stretch>
+                  </pic:blipFill>
+                  <pic:spPr>
+                    <a:xfrm>
+                      <a:off x="0" y="0"/>
+                      <a:ext cx="5731510" cy="997585"/>
                     </a:xfrm>
                     <a:prstGeom prst="rect">
                       <a:avLst/>

</xml_diff>